<commit_message>
fix errors in people death
</commit_message>
<xml_diff>
--- a/src/main/resources/template/custInfoDeath.docx
+++ b/src/main/resources/template/custInfoDeath.docx
@@ -99,23 +99,7 @@
                 <w:sz w:val="20"/>
                 <w:szCs w:val="20"/>
               </w:rPr>
-              <w:t>${</w:t>
-            </w:r>
-            <w:r>
-              <w:rPr>
-                <w:rFonts w:ascii="仿宋" w:eastAsia="仿宋" w:hAnsi="仿宋" w:hint="eastAsia"/>
-                <w:sz w:val="20"/>
-                <w:szCs w:val="20"/>
-              </w:rPr>
-              <w:t>code</w:t>
-            </w:r>
-            <w:r>
-              <w:rPr>
-                <w:rFonts w:ascii="仿宋" w:eastAsia="仿宋" w:hAnsi="仿宋" w:hint="eastAsia"/>
-                <w:sz w:val="20"/>
-                <w:szCs w:val="20"/>
-              </w:rPr>
-              <w:t>}</w:t>
+              <w:t>${code}</w:t>
             </w:r>
           </w:p>
         </w:tc>
@@ -205,27 +189,11 @@
             </w:pPr>
             <w:r>
               <w:rPr>
-                <w:rFonts w:ascii="仿宋" w:eastAsia="仿宋" w:hAnsi="仿宋"/>
-                <w:sz w:val="20"/>
-                <w:szCs w:val="20"/>
-              </w:rPr>
-              <w:t>${</w:t>
-            </w:r>
-            <w:r>
-              <w:rPr>
-                <w:rFonts w:ascii="仿宋" w:eastAsia="仿宋" w:hAnsi="仿宋" w:hint="eastAsia"/>
-                <w:sz w:val="20"/>
-                <w:szCs w:val="20"/>
-              </w:rPr>
-              <w:t>national</w:t>
-            </w:r>
-            <w:r>
-              <w:rPr>
-                <w:rFonts w:ascii="仿宋" w:eastAsia="仿宋" w:hAnsi="仿宋"/>
-                <w:sz w:val="20"/>
-                <w:szCs w:val="20"/>
-              </w:rPr>
-              <w:t>}</w:t>
+                <w:rFonts w:ascii="仿宋" w:eastAsia="仿宋" w:hAnsi="仿宋" w:hint="eastAsia"/>
+                <w:sz w:val="20"/>
+                <w:szCs w:val="20"/>
+              </w:rPr>
+              <w:t>${national}</w:t>
             </w:r>
           </w:p>
         </w:tc>
@@ -352,27 +320,11 @@
             </w:pPr>
             <w:r>
               <w:rPr>
-                <w:rFonts w:ascii="仿宋" w:eastAsia="仿宋" w:hAnsi="仿宋"/>
-                <w:sz w:val="20"/>
-                <w:szCs w:val="20"/>
-              </w:rPr>
-              <w:t>${</w:t>
-            </w:r>
-            <w:r>
-              <w:rPr>
-                <w:rFonts w:ascii="仿宋" w:eastAsia="仿宋" w:hAnsi="仿宋" w:hint="eastAsia"/>
-                <w:sz w:val="20"/>
-                <w:szCs w:val="20"/>
-              </w:rPr>
-              <w:t>school_date</w:t>
-            </w:r>
-            <w:r>
-              <w:rPr>
-                <w:rFonts w:ascii="仿宋" w:eastAsia="仿宋" w:hAnsi="仿宋"/>
-                <w:sz w:val="20"/>
-                <w:szCs w:val="20"/>
-              </w:rPr>
-              <w:t>}</w:t>
+                <w:rFonts w:ascii="仿宋" w:eastAsia="仿宋" w:hAnsi="仿宋" w:hint="eastAsia"/>
+                <w:sz w:val="20"/>
+                <w:szCs w:val="20"/>
+              </w:rPr>
+              <w:t>${school_date}</w:t>
             </w:r>
           </w:p>
         </w:tc>
@@ -422,27 +374,11 @@
             </w:pPr>
             <w:r>
               <w:rPr>
-                <w:rFonts w:ascii="仿宋" w:eastAsia="仿宋" w:hAnsi="仿宋"/>
-                <w:sz w:val="20"/>
-                <w:szCs w:val="20"/>
-              </w:rPr>
-              <w:t>${</w:t>
-            </w:r>
-            <w:r>
-              <w:rPr>
-                <w:rFonts w:ascii="仿宋" w:eastAsia="仿宋" w:hAnsi="仿宋" w:hint="eastAsia"/>
-                <w:sz w:val="20"/>
-                <w:szCs w:val="20"/>
-              </w:rPr>
-              <w:t>category</w:t>
-            </w:r>
-            <w:r>
-              <w:rPr>
-                <w:rFonts w:ascii="仿宋" w:eastAsia="仿宋" w:hAnsi="仿宋"/>
-                <w:sz w:val="20"/>
-                <w:szCs w:val="20"/>
-              </w:rPr>
-              <w:t>}</w:t>
+                <w:rFonts w:ascii="仿宋" w:eastAsia="仿宋" w:hAnsi="仿宋" w:hint="eastAsia"/>
+                <w:sz w:val="20"/>
+                <w:szCs w:val="20"/>
+              </w:rPr>
+              <w:t>${category}</w:t>
             </w:r>
           </w:p>
         </w:tc>
@@ -512,7 +448,7 @@
                 <w:sz w:val="20"/>
                 <w:szCs w:val="20"/>
               </w:rPr>
-              <w:t>${job_level_id}</w:t>
+              <w:t>${job_level_name}</w:t>
             </w:r>
           </w:p>
         </w:tc>

</xml_diff>

<commit_message>
keep working on peopleContract
</commit_message>
<xml_diff>
--- a/src/main/resources/template/custInfoDeath.docx
+++ b/src/main/resources/template/custInfoDeath.docx
@@ -87,6 +87,7 @@
           </w:tcPr>
           <w:p>
             <w:pPr>
+              <w:jc w:val="center"/>
               <w:rPr>
                 <w:rFonts w:ascii="仿宋" w:eastAsia="仿宋" w:hAnsi="仿宋"/>
                 <w:sz w:val="20"/>
@@ -134,6 +135,7 @@
           </w:tcPr>
           <w:p>
             <w:pPr>
+              <w:jc w:val="center"/>
               <w:rPr>
                 <w:rFonts w:ascii="仿宋" w:eastAsia="仿宋" w:hAnsi="仿宋"/>
                 <w:sz w:val="20"/>
@@ -181,6 +183,7 @@
           </w:tcPr>
           <w:p>
             <w:pPr>
+              <w:jc w:val="center"/>
               <w:rPr>
                 <w:rFonts w:ascii="仿宋" w:eastAsia="仿宋" w:hAnsi="仿宋"/>
                 <w:sz w:val="20"/>
@@ -262,6 +265,7 @@
           </w:tcPr>
           <w:p>
             <w:pPr>
+              <w:jc w:val="center"/>
               <w:rPr>
                 <w:rFonts w:ascii="仿宋" w:eastAsia="仿宋" w:hAnsi="仿宋"/>
                 <w:sz w:val="20"/>
@@ -312,6 +316,7 @@
           </w:tcPr>
           <w:p>
             <w:pPr>
+              <w:jc w:val="center"/>
               <w:rPr>
                 <w:rFonts w:ascii="仿宋" w:eastAsia="仿宋" w:hAnsi="仿宋"/>
                 <w:sz w:val="20"/>
@@ -366,6 +371,7 @@
           </w:tcPr>
           <w:p>
             <w:pPr>
+              <w:jc w:val="center"/>
               <w:rPr>
                 <w:rFonts w:ascii="仿宋" w:eastAsia="仿宋" w:hAnsi="仿宋"/>
                 <w:sz w:val="20"/>
@@ -390,6 +396,7 @@
           </w:tcPr>
           <w:p>
             <w:pPr>
+              <w:jc w:val="center"/>
               <w:rPr>
                 <w:rFonts w:ascii="仿宋" w:eastAsia="仿宋" w:hAnsi="仿宋"/>
                 <w:sz w:val="20"/>
@@ -436,6 +443,7 @@
           </w:tcPr>
           <w:p>
             <w:pPr>
+              <w:jc w:val="center"/>
               <w:rPr>
                 <w:rFonts w:ascii="仿宋" w:eastAsia="仿宋" w:hAnsi="仿宋"/>
                 <w:sz w:val="20"/>
@@ -487,6 +495,7 @@
           </w:tcPr>
           <w:p>
             <w:pPr>
+              <w:jc w:val="center"/>
               <w:rPr>
                 <w:rFonts w:ascii="仿宋" w:eastAsia="仿宋" w:hAnsi="仿宋"/>
                 <w:sz w:val="20"/>
@@ -514,6 +523,7 @@
           </w:tcPr>
           <w:p>
             <w:pPr>
+              <w:jc w:val="center"/>
               <w:rPr>
                 <w:rFonts w:ascii="仿宋" w:eastAsia="仿宋" w:hAnsi="仿宋"/>
                 <w:sz w:val="20"/>
@@ -541,6 +551,7 @@
           </w:tcPr>
           <w:p>
             <w:pPr>
+              <w:jc w:val="center"/>
               <w:rPr>
                 <w:rFonts w:ascii="仿宋" w:eastAsia="仿宋" w:hAnsi="仿宋"/>
                 <w:sz w:val="20"/>
@@ -565,6 +576,7 @@
           </w:tcPr>
           <w:p>
             <w:pPr>
+              <w:jc w:val="center"/>
               <w:rPr>
                 <w:rFonts w:ascii="仿宋" w:eastAsia="仿宋" w:hAnsi="仿宋"/>
                 <w:sz w:val="20"/>
@@ -611,6 +623,7 @@
           </w:tcPr>
           <w:p>
             <w:pPr>
+              <w:jc w:val="center"/>
               <w:rPr>
                 <w:rFonts w:ascii="仿宋" w:eastAsia="仿宋" w:hAnsi="仿宋"/>
                 <w:sz w:val="20"/>
@@ -659,6 +672,7 @@
           </w:tcPr>
           <w:p>
             <w:pPr>
+              <w:jc w:val="center"/>
               <w:rPr>
                 <w:rFonts w:ascii="仿宋" w:eastAsia="仿宋" w:hAnsi="仿宋"/>
                 <w:sz w:val="20"/>
@@ -683,6 +697,7 @@
           </w:tcPr>
           <w:p>
             <w:pPr>
+              <w:jc w:val="center"/>
               <w:rPr>
                 <w:rFonts w:ascii="仿宋" w:eastAsia="仿宋" w:hAnsi="仿宋"/>
                 <w:sz w:val="20"/>

</xml_diff>